<commit_message>
Added doc to solution
</commit_message>
<xml_diff>
--- a/Ex03.ConsoleUI/B16 Ex03 Dudi Rubin 039532908 Amitai Hendler 039213228.docx
+++ b/Ex03.ConsoleUI/B16 Ex03 Dudi Rubin 039532908 Amitai Hendler 039213228.docx
@@ -34,32 +34,57 @@
       </w:r>
     </w:p>
     <w:p>
-      <w:r>
-        <w:t xml:space="preserve">ElectricCar </w:t>
-      </w:r>
-      <w:r>
-        <w:t xml:space="preserve"> - car with an electric motor</w:t>
-      </w:r>
-    </w:p>
-    <w:p>
-      <w:r>
-        <w:t xml:space="preserve">ElectricMotorCycle </w:t>
+      <w:proofErr w:type="spellStart"/>
+      <w:proofErr w:type="gramStart"/>
+      <w:r>
+        <w:t>ElectricCar</w:t>
+      </w:r>
+      <w:proofErr w:type="spellEnd"/>
+      <w:r>
+        <w:t xml:space="preserve"> </w:t>
+      </w:r>
+      <w:r>
+        <w:t xml:space="preserve"> -</w:t>
+      </w:r>
+      <w:proofErr w:type="gramEnd"/>
+      <w:r>
+        <w:t xml:space="preserve"> car with an electric motor</w:t>
+      </w:r>
+    </w:p>
+    <w:p>
+      <w:proofErr w:type="spellStart"/>
+      <w:r>
+        <w:t>ElectricMotorCycle</w:t>
+      </w:r>
+      <w:proofErr w:type="spellEnd"/>
+      <w:r>
+        <w:t xml:space="preserve"> </w:t>
       </w:r>
       <w:r>
         <w:t>– motorcycle with an electric motor</w:t>
       </w:r>
     </w:p>
     <w:p>
-      <w:r>
-        <w:t xml:space="preserve">ElectricPowerSource </w:t>
+      <w:proofErr w:type="spellStart"/>
+      <w:r>
+        <w:t>ElectricPowerSource</w:t>
+      </w:r>
+      <w:proofErr w:type="spellEnd"/>
+      <w:r>
+        <w:t xml:space="preserve"> </w:t>
       </w:r>
       <w:r>
         <w:t>– power source with an electric motor properties</w:t>
       </w:r>
     </w:p>
     <w:p>
-      <w:r>
-        <w:t xml:space="preserve">ExceptionMessages </w:t>
+      <w:proofErr w:type="spellStart"/>
+      <w:r>
+        <w:t>ExceptionMessages</w:t>
+      </w:r>
+      <w:proofErr w:type="spellEnd"/>
+      <w:r>
+        <w:t xml:space="preserve"> </w:t>
       </w:r>
       <w:r>
         <w:t>– Texts container class</w:t>
@@ -97,32 +122,52 @@
       </w:r>
     </w:p>
     <w:p>
-      <w:r>
-        <w:t xml:space="preserve">PetrolCar </w:t>
+      <w:proofErr w:type="spellStart"/>
+      <w:r>
+        <w:t>PetrolCar</w:t>
+      </w:r>
+      <w:proofErr w:type="spellEnd"/>
+      <w:r>
+        <w:t xml:space="preserve"> </w:t>
       </w:r>
       <w:r>
         <w:t>– car with petrol motor</w:t>
       </w:r>
     </w:p>
     <w:p>
-      <w:r>
-        <w:t xml:space="preserve">PetrolMotorCycle </w:t>
+      <w:proofErr w:type="spellStart"/>
+      <w:r>
+        <w:t>PetrolMotorCycle</w:t>
+      </w:r>
+      <w:proofErr w:type="spellEnd"/>
+      <w:r>
+        <w:t xml:space="preserve"> </w:t>
       </w:r>
       <w:r>
         <w:t>– motorcycle with petrol motor</w:t>
       </w:r>
     </w:p>
     <w:p>
-      <w:r>
-        <w:t xml:space="preserve">PetrolPowerSource </w:t>
+      <w:proofErr w:type="spellStart"/>
+      <w:r>
+        <w:t>PetrolPowerSource</w:t>
+      </w:r>
+      <w:proofErr w:type="spellEnd"/>
+      <w:r>
+        <w:t xml:space="preserve"> </w:t>
       </w:r>
       <w:r>
         <w:t>– power source with petrol motor properties</w:t>
       </w:r>
     </w:p>
     <w:p>
-      <w:r>
-        <w:t xml:space="preserve">PowerSource </w:t>
+      <w:proofErr w:type="spellStart"/>
+      <w:r>
+        <w:t>PowerSource</w:t>
+      </w:r>
+      <w:proofErr w:type="spellEnd"/>
+      <w:r>
+        <w:t xml:space="preserve"> </w:t>
       </w:r>
       <w:r>
         <w:t>– power source base class representing generic motor</w:t>
@@ -145,11 +190,21 @@
       </w:r>
     </w:p>
     <w:p>
-      <w:r>
-        <w:t xml:space="preserve">ValueOutOfRangeException </w:t>
-      </w:r>
-      <w:r>
-        <w:t xml:space="preserve"> - custom exception for out of range errors</w:t>
+      <w:proofErr w:type="spellStart"/>
+      <w:proofErr w:type="gramStart"/>
+      <w:r>
+        <w:t>ValueOutOfRangeException</w:t>
+      </w:r>
+      <w:proofErr w:type="spellEnd"/>
+      <w:r>
+        <w:t xml:space="preserve"> </w:t>
+      </w:r>
+      <w:r>
+        <w:t xml:space="preserve"> -</w:t>
+      </w:r>
+      <w:proofErr w:type="gramEnd"/>
+      <w:r>
+        <w:t xml:space="preserve"> custom exception for out of range errors</w:t>
       </w:r>
     </w:p>
     <w:p>
@@ -161,9 +216,11 @@
       </w:r>
     </w:p>
     <w:p>
+      <w:proofErr w:type="spellStart"/>
       <w:r>
         <w:t>VehicleFactory</w:t>
       </w:r>
+      <w:proofErr w:type="spellEnd"/>
       <w:r>
         <w:t xml:space="preserve"> – Factory </w:t>
       </w:r>
@@ -176,15 +233,28 @@
     </w:p>
     <w:p>
       <w:r>
-        <w:t xml:space="preserve"> VehicleOwner </w:t>
+        <w:t xml:space="preserve"> </w:t>
+      </w:r>
+      <w:proofErr w:type="spellStart"/>
+      <w:r>
+        <w:t>VehicleOwner</w:t>
+      </w:r>
+      <w:proofErr w:type="spellEnd"/>
+      <w:r>
+        <w:t xml:space="preserve"> </w:t>
       </w:r>
       <w:r>
         <w:t>– Class representing vehicle owner info</w:t>
       </w:r>
     </w:p>
     <w:p>
-      <w:r>
-        <w:t xml:space="preserve">VehicleRecord </w:t>
+      <w:proofErr w:type="spellStart"/>
+      <w:r>
+        <w:t>VehicleRecord</w:t>
+      </w:r>
+      <w:proofErr w:type="spellEnd"/>
+      <w:r>
+        <w:t xml:space="preserve"> </w:t>
       </w:r>
       <w:r>
         <w:t>– garage record class</w:t>
@@ -195,44 +265,91 @@
     </w:p>
     <w:p/>
     <w:p>
-      <w:r>
-        <w:t xml:space="preserve">Car.eCarColor </w:t>
-      </w:r>
-      <w:r>
-        <w:t>– available car colors enum</w:t>
-      </w:r>
-    </w:p>
-    <w:p>
-      <w:r>
-        <w:t xml:space="preserve">Garage.eVehicleStatus </w:t>
-      </w:r>
-      <w:r>
-        <w:t>– garage vehicle record status enum</w:t>
-      </w:r>
-    </w:p>
-    <w:p>
-      <w:r>
-        <w:t xml:space="preserve">Motorcycle.eLicenseType </w:t>
-      </w:r>
-      <w:r>
-        <w:t>– motorcycle available license types enum</w:t>
-      </w:r>
-    </w:p>
-    <w:p>
-      <w:r>
-        <w:t xml:space="preserve">PetrolPowerSource.eFuelType </w:t>
-      </w:r>
-      <w:r>
-        <w:t>– petrol motor available fuel types enum</w:t>
-      </w:r>
-    </w:p>
-    <w:p>
+      <w:proofErr w:type="spellStart"/>
+      <w:r>
+        <w:t>Car.eCarColor</w:t>
+      </w:r>
+      <w:proofErr w:type="spellEnd"/>
+      <w:r>
+        <w:t xml:space="preserve"> </w:t>
+      </w:r>
+      <w:r>
+        <w:t xml:space="preserve">– available car colors </w:t>
+      </w:r>
+      <w:proofErr w:type="spellStart"/>
+      <w:r>
+        <w:t>enum</w:t>
+      </w:r>
+      <w:proofErr w:type="spellEnd"/>
+    </w:p>
+    <w:p>
+      <w:proofErr w:type="spellStart"/>
+      <w:r>
+        <w:t>Garage.eVehicleStatus</w:t>
+      </w:r>
+      <w:proofErr w:type="spellEnd"/>
+      <w:r>
+        <w:t xml:space="preserve"> </w:t>
+      </w:r>
+      <w:r>
+        <w:t xml:space="preserve">– garage vehicle record status </w:t>
+      </w:r>
+      <w:proofErr w:type="spellStart"/>
+      <w:r>
+        <w:t>enum</w:t>
+      </w:r>
+      <w:proofErr w:type="spellEnd"/>
+    </w:p>
+    <w:p>
+      <w:proofErr w:type="spellStart"/>
+      <w:r>
+        <w:t>Motorcycle.eLicenseType</w:t>
+      </w:r>
+      <w:proofErr w:type="spellEnd"/>
+      <w:r>
+        <w:t xml:space="preserve"> </w:t>
+      </w:r>
+      <w:r>
+        <w:t xml:space="preserve">– motorcycle available license types </w:t>
+      </w:r>
+      <w:proofErr w:type="spellStart"/>
+      <w:r>
+        <w:t>enum</w:t>
+      </w:r>
+      <w:proofErr w:type="spellEnd"/>
+    </w:p>
+    <w:p>
+      <w:proofErr w:type="spellStart"/>
+      <w:r>
+        <w:t>PetrolPowerSource.eFuelType</w:t>
+      </w:r>
+      <w:proofErr w:type="spellEnd"/>
+      <w:r>
+        <w:t xml:space="preserve"> </w:t>
+      </w:r>
+      <w:r>
+        <w:t xml:space="preserve">– petrol motor available fuel types </w:t>
+      </w:r>
+      <w:proofErr w:type="spellStart"/>
+      <w:r>
+        <w:t>enum</w:t>
+      </w:r>
+      <w:proofErr w:type="spellEnd"/>
+    </w:p>
+    <w:p>
+      <w:proofErr w:type="spellStart"/>
       <w:r>
         <w:t>VehicleFactory.eVehicleCatalogue</w:t>
       </w:r>
-      <w:r>
-        <w:t xml:space="preserve"> – Factory available vehicles for manufacturing enum</w:t>
-      </w:r>
+      <w:proofErr w:type="spellEnd"/>
+      <w:r>
+        <w:t xml:space="preserve"> – Factory available vehicles for manufacturing </w:t>
+      </w:r>
+      <w:proofErr w:type="spellStart"/>
+      <w:r>
+        <w:t>enum</w:t>
+      </w:r>
+      <w:proofErr w:type="spellEnd"/>
     </w:p>
     <w:p>
       <w:r>
@@ -258,16 +375,26 @@
       </w:r>
     </w:p>
     <w:p>
-      <w:r>
-        <w:t xml:space="preserve">CarView </w:t>
+      <w:proofErr w:type="spellStart"/>
+      <w:r>
+        <w:t>CarView</w:t>
+      </w:r>
+      <w:proofErr w:type="spellEnd"/>
+      <w:r>
+        <w:t xml:space="preserve"> </w:t>
       </w:r>
       <w:r>
         <w:t>– all output related methods for car objects</w:t>
       </w:r>
     </w:p>
     <w:p>
-      <w:r>
-        <w:t xml:space="preserve">ElectricPowerSourceView </w:t>
+      <w:proofErr w:type="spellStart"/>
+      <w:r>
+        <w:t>ElectricPowerSourceView</w:t>
+      </w:r>
+      <w:proofErr w:type="spellEnd"/>
+      <w:r>
+        <w:t xml:space="preserve"> </w:t>
       </w:r>
       <w:r>
         <w:t>-</w:t>
@@ -280,24 +407,39 @@
       </w:r>
     </w:p>
     <w:p>
-      <w:r>
-        <w:t xml:space="preserve">GarageKeys </w:t>
+      <w:proofErr w:type="spellStart"/>
+      <w:r>
+        <w:t>GarageKeys</w:t>
+      </w:r>
+      <w:proofErr w:type="spellEnd"/>
+      <w:r>
+        <w:t xml:space="preserve"> </w:t>
       </w:r>
       <w:r>
         <w:t>– system predefined keys container</w:t>
       </w:r>
     </w:p>
     <w:p>
-      <w:r>
-        <w:t xml:space="preserve">GarageSystem </w:t>
+      <w:proofErr w:type="spellStart"/>
+      <w:r>
+        <w:t>GarageSystem</w:t>
+      </w:r>
+      <w:proofErr w:type="spellEnd"/>
+      <w:r>
+        <w:t xml:space="preserve"> </w:t>
       </w:r>
       <w:r>
         <w:t>- garage system logic</w:t>
       </w:r>
     </w:p>
     <w:p>
-      <w:r>
-        <w:t xml:space="preserve">GarageSystemText </w:t>
+      <w:proofErr w:type="spellStart"/>
+      <w:r>
+        <w:t>GarageSystemText</w:t>
+      </w:r>
+      <w:proofErr w:type="spellEnd"/>
+      <w:r>
+        <w:t xml:space="preserve"> </w:t>
       </w:r>
       <w:r>
         <w:t>–</w:t>
@@ -310,8 +452,13 @@
       </w:r>
     </w:p>
     <w:p>
-      <w:r>
-        <w:t xml:space="preserve">GarageSystemView </w:t>
+      <w:proofErr w:type="spellStart"/>
+      <w:r>
+        <w:t>GarageSystemView</w:t>
+      </w:r>
+      <w:proofErr w:type="spellEnd"/>
+      <w:r>
+        <w:t xml:space="preserve"> </w:t>
       </w:r>
       <w:r>
         <w:t>-</w:t>
@@ -320,10 +467,7 @@
         <w:t xml:space="preserve"> </w:t>
       </w:r>
       <w:r>
-        <w:t xml:space="preserve">all output related methods </w:t>
-      </w:r>
-      <w:r>
-        <w:t xml:space="preserve">for user garage system </w:t>
+        <w:t xml:space="preserve">all output related methods for user garage system </w:t>
       </w:r>
       <w:r>
         <w:t xml:space="preserve">user </w:t>
@@ -333,16 +477,26 @@
       </w:r>
     </w:p>
     <w:p>
-      <w:r>
-        <w:t xml:space="preserve">InputUtils </w:t>
+      <w:proofErr w:type="spellStart"/>
+      <w:r>
+        <w:t>InputUtils</w:t>
+      </w:r>
+      <w:proofErr w:type="spellEnd"/>
+      <w:r>
+        <w:t xml:space="preserve"> </w:t>
       </w:r>
       <w:r>
         <w:t>– helper class to get input from console</w:t>
       </w:r>
     </w:p>
     <w:p>
-      <w:r>
-        <w:t xml:space="preserve">MotorcycleView </w:t>
+      <w:proofErr w:type="spellStart"/>
+      <w:r>
+        <w:t>MotorcycleView</w:t>
+      </w:r>
+      <w:proofErr w:type="spellEnd"/>
+      <w:r>
+        <w:t xml:space="preserve"> </w:t>
       </w:r>
       <w:r>
         <w:t>-</w:t>
@@ -351,18 +505,80 @@
         <w:t xml:space="preserve"> </w:t>
       </w:r>
       <w:r>
+        <w:t>all output related methods for motorcycle objects</w:t>
+      </w:r>
+    </w:p>
+    <w:p>
+      <w:proofErr w:type="spellStart"/>
+      <w:proofErr w:type="gramStart"/>
+      <w:r>
+        <w:t>PetrolPowerSourceView</w:t>
+      </w:r>
+      <w:proofErr w:type="spellEnd"/>
+      <w:r>
+        <w:t xml:space="preserve"> </w:t>
+      </w:r>
+      <w:r>
+        <w:t xml:space="preserve"> </w:t>
+      </w:r>
+      <w:r>
+        <w:t>-</w:t>
+      </w:r>
+      <w:proofErr w:type="gramEnd"/>
+      <w:r>
+        <w:t xml:space="preserve"> </w:t>
+      </w:r>
+      <w:r>
+        <w:t>all output related methods for petrol power source objects</w:t>
+      </w:r>
+    </w:p>
+    <w:p>
+      <w:r>
+        <w:t xml:space="preserve">Program </w:t>
+      </w:r>
+      <w:r>
+        <w:t>–program entry class</w:t>
+      </w:r>
+    </w:p>
+    <w:p>
+      <w:proofErr w:type="spellStart"/>
+      <w:proofErr w:type="gramStart"/>
+      <w:r>
+        <w:t>TiresView</w:t>
+      </w:r>
+      <w:proofErr w:type="spellEnd"/>
+      <w:r>
+        <w:t xml:space="preserve"> </w:t>
+      </w:r>
+      <w:r>
+        <w:t xml:space="preserve"> </w:t>
+      </w:r>
+      <w:r>
+        <w:t>-</w:t>
+      </w:r>
+      <w:proofErr w:type="gramEnd"/>
+      <w:r>
+        <w:t xml:space="preserve"> </w:t>
+      </w:r>
+      <w:r>
         <w:t xml:space="preserve">all output related methods for </w:t>
       </w:r>
       <w:r>
-        <w:t xml:space="preserve">motorcycle </w:t>
+        <w:t xml:space="preserve">tire </w:t>
       </w:r>
       <w:r>
         <w:t>objects</w:t>
       </w:r>
     </w:p>
     <w:p>
-      <w:r>
-        <w:t xml:space="preserve">PetrolPowerSourceView </w:t>
+      <w:proofErr w:type="spellStart"/>
+      <w:proofErr w:type="gramStart"/>
+      <w:r>
+        <w:t>TruckView</w:t>
+      </w:r>
+      <w:proofErr w:type="spellEnd"/>
+      <w:r>
+        <w:t xml:space="preserve"> </w:t>
       </w:r>
       <w:r>
         <w:t xml:space="preserve"> </w:t>
@@ -370,6 +586,7 @@
       <w:r>
         <w:t>-</w:t>
       </w:r>
+      <w:proofErr w:type="gramEnd"/>
       <w:r>
         <w:t xml:space="preserve"> </w:t>
       </w:r>
@@ -377,25 +594,21 @@
         <w:t xml:space="preserve">all output related methods for </w:t>
       </w:r>
       <w:r>
-        <w:t>petrol power source</w:t>
+        <w:t>truck</w:t>
       </w:r>
       <w:r>
         <w:t xml:space="preserve"> objects</w:t>
       </w:r>
     </w:p>
     <w:p>
-      <w:r>
-        <w:t xml:space="preserve">Program </w:t>
-      </w:r>
-      <w:r>
-        <w:t>–program entry class</w:t>
-      </w:r>
-      <w:bookmarkStart w:id="0" w:name="_GoBack"/>
-      <w:bookmarkEnd w:id="0"/>
-    </w:p>
-    <w:p>
-      <w:r>
-        <w:t xml:space="preserve">TiresView </w:t>
+      <w:proofErr w:type="spellStart"/>
+      <w:proofErr w:type="gramStart"/>
+      <w:r>
+        <w:t>VehicleOwnerView</w:t>
+      </w:r>
+      <w:proofErr w:type="spellEnd"/>
+      <w:r>
+        <w:t xml:space="preserve"> </w:t>
       </w:r>
       <w:r>
         <w:t xml:space="preserve"> </w:t>
@@ -403,6 +616,7 @@
       <w:r>
         <w:t>-</w:t>
       </w:r>
+      <w:proofErr w:type="gramEnd"/>
       <w:r>
         <w:t xml:space="preserve"> </w:t>
       </w:r>
@@ -410,15 +624,21 @@
         <w:t xml:space="preserve">all output related methods for </w:t>
       </w:r>
       <w:r>
-        <w:t xml:space="preserve">tire </w:t>
+        <w:t xml:space="preserve">vehicle owner </w:t>
       </w:r>
       <w:r>
         <w:t>objects</w:t>
       </w:r>
     </w:p>
     <w:p>
-      <w:r>
-        <w:t xml:space="preserve">TruckView </w:t>
+      <w:proofErr w:type="spellStart"/>
+      <w:proofErr w:type="gramStart"/>
+      <w:r>
+        <w:t>VehicleRecordView</w:t>
+      </w:r>
+      <w:proofErr w:type="spellEnd"/>
+      <w:r>
+        <w:t xml:space="preserve"> </w:t>
       </w:r>
       <w:r>
         <w:t xml:space="preserve"> </w:t>
@@ -426,6 +646,7 @@
       <w:r>
         <w:t>-</w:t>
       </w:r>
+      <w:proofErr w:type="gramEnd"/>
       <w:r>
         <w:t xml:space="preserve"> </w:t>
       </w:r>
@@ -433,15 +654,21 @@
         <w:t xml:space="preserve">all output related methods for </w:t>
       </w:r>
       <w:r>
-        <w:t>truck</w:t>
-      </w:r>
-      <w:r>
-        <w:t xml:space="preserve"> objects</w:t>
-      </w:r>
-    </w:p>
-    <w:p>
-      <w:r>
-        <w:t xml:space="preserve">VehicleOwnerView </w:t>
+        <w:t xml:space="preserve">garage vehicle record </w:t>
+      </w:r>
+      <w:r>
+        <w:t>objects</w:t>
+      </w:r>
+    </w:p>
+    <w:p>
+      <w:proofErr w:type="spellStart"/>
+      <w:proofErr w:type="gramStart"/>
+      <w:r>
+        <w:t>VehicleView</w:t>
+      </w:r>
+      <w:proofErr w:type="spellEnd"/>
+      <w:r>
+        <w:t xml:space="preserve"> </w:t>
       </w:r>
       <w:r>
         <w:t xml:space="preserve"> </w:t>
@@ -449,6 +676,7 @@
       <w:r>
         <w:t>-</w:t>
       </w:r>
+      <w:proofErr w:type="gramEnd"/>
       <w:r>
         <w:t xml:space="preserve"> </w:t>
       </w:r>
@@ -456,52 +684,6 @@
         <w:t xml:space="preserve">all output related methods for </w:t>
       </w:r>
       <w:r>
-        <w:t xml:space="preserve">vehicle owner </w:t>
-      </w:r>
-      <w:r>
-        <w:t>objects</w:t>
-      </w:r>
-    </w:p>
-    <w:p>
-      <w:r>
-        <w:t xml:space="preserve">VehicleRecordView </w:t>
-      </w:r>
-      <w:r>
-        <w:t xml:space="preserve"> </w:t>
-      </w:r>
-      <w:r>
-        <w:t>-</w:t>
-      </w:r>
-      <w:r>
-        <w:t xml:space="preserve"> </w:t>
-      </w:r>
-      <w:r>
-        <w:t xml:space="preserve">all output related methods for </w:t>
-      </w:r>
-      <w:r>
-        <w:t xml:space="preserve">garage vehicle record </w:t>
-      </w:r>
-      <w:r>
-        <w:t>objects</w:t>
-      </w:r>
-    </w:p>
-    <w:p>
-      <w:r>
-        <w:t xml:space="preserve">VehicleView </w:t>
-      </w:r>
-      <w:r>
-        <w:t xml:space="preserve"> </w:t>
-      </w:r>
-      <w:r>
-        <w:t>-</w:t>
-      </w:r>
-      <w:r>
-        <w:t xml:space="preserve"> </w:t>
-      </w:r>
-      <w:r>
-        <w:t xml:space="preserve">all output related methods for </w:t>
-      </w:r>
-      <w:r>
         <w:t>generic</w:t>
       </w:r>
       <w:r>
@@ -509,9 +691,11 @@
       </w:r>
     </w:p>
     <w:p>
+      <w:proofErr w:type="spellStart"/>
       <w:r>
         <w:t>VehicleViewTextTemplates</w:t>
       </w:r>
+      <w:proofErr w:type="spellEnd"/>
     </w:p>
     <w:p>
       <w:r>
@@ -522,6 +706,7 @@
     <w:p/>
     <w:p/>
     <w:p>
+      <w:bookmarkStart w:id="0" w:name="_GoBack"/>
       <w:r>
         <w:rPr>
           <w:noProof/>
@@ -538,7 +723,7 @@
                   <wp:posOffset>-38099</wp:posOffset>
                 </wp:positionV>
                 <wp:extent cx="419100" cy="400050"/>
-                <wp:effectExtent l="0" t="0" r="57150" b="57150"/>
+                <wp:effectExtent l="38100" t="38100" r="19050" b="19050"/>
                 <wp:wrapNone/>
                 <wp:docPr id="5" name="Straight Arrow Connector 5"/>
                 <wp:cNvGraphicFramePr/>
@@ -558,7 +743,8 @@
                           <a:solidFill>
                             <a:schemeClr val="tx1"/>
                           </a:solidFill>
-                          <a:tailEnd type="triangle"/>
+                          <a:headEnd type="triangle" w="med" len="med"/>
+                          <a:tailEnd type="none"/>
                         </a:ln>
                       </wps:spPr>
                       <wps:style>
@@ -590,12 +776,12 @@
           </mc:Choice>
           <mc:Fallback>
             <w:pict>
-              <v:shapetype w14:anchorId="3B2B9B81" id="_x0000_t32" coordsize="21600,21600" o:spt="32" o:oned="t" path="m,l21600,21600e" filled="f">
+              <v:shapetype w14:anchorId="2D030DD4" id="_x0000_t32" coordsize="21600,21600" o:spt="32" o:oned="t" path="m,l21600,21600e" filled="f">
                 <v:path arrowok="t" fillok="f" o:connecttype="none"/>
                 <o:lock v:ext="edit" shapetype="t"/>
               </v:shapetype>
-              <v:shape id="Straight Arrow Connector 5" o:spid="_x0000_s1026" type="#_x0000_t32" style="position:absolute;left:0;text-align:left;margin-left:264pt;margin-top:-3pt;width:33pt;height:31.5pt;z-index:251663360;visibility:visible;mso-wrap-style:square;mso-width-percent:0;mso-height-percent:0;mso-wrap-distance-left:9pt;mso-wrap-distance-top:0;mso-wrap-distance-right:9pt;mso-wrap-distance-bottom:0;mso-position-horizontal:absolute;mso-position-horizontal-relative:text;mso-position-vertical:absolute;mso-position-vertical-relative:text;mso-width-percent:0;mso-height-percent:0;mso-width-relative:margin;mso-height-relative:margin" o:gfxdata="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" strokecolor="black [3213]" strokeweight=".5pt">
-                <v:stroke endarrow="block" joinstyle="miter"/>
+              <v:shape id="Straight Arrow Connector 5" o:spid="_x0000_s1026" type="#_x0000_t32" style="position:absolute;left:0;text-align:left;margin-left:264pt;margin-top:-3pt;width:33pt;height:31.5pt;z-index:251663360;visibility:visible;mso-wrap-style:square;mso-width-percent:0;mso-height-percent:0;mso-wrap-distance-left:9pt;mso-wrap-distance-top:0;mso-wrap-distance-right:9pt;mso-wrap-distance-bottom:0;mso-position-horizontal:absolute;mso-position-horizontal-relative:text;mso-position-vertical:absolute;mso-position-vertical-relative:text;mso-width-percent:0;mso-height-percent:0;mso-width-relative:margin;mso-height-relative:margin" o:gfxdata="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" strokecolor="black [3213]" strokeweight=".5pt">
+                <v:stroke startarrow="block" joinstyle="miter"/>
               </v:shape>
             </w:pict>
           </mc:Fallback>
@@ -617,7 +803,7 @@
                   <wp:posOffset>-28575</wp:posOffset>
                 </wp:positionV>
                 <wp:extent cx="1095375" cy="390525"/>
-                <wp:effectExtent l="38100" t="0" r="28575" b="66675"/>
+                <wp:effectExtent l="0" t="38100" r="47625" b="28575"/>
                 <wp:wrapNone/>
                 <wp:docPr id="3" name="Straight Arrow Connector 3"/>
                 <wp:cNvGraphicFramePr/>
@@ -637,7 +823,8 @@
                           <a:solidFill>
                             <a:schemeClr val="tx1"/>
                           </a:solidFill>
-                          <a:tailEnd type="triangle"/>
+                          <a:headEnd type="triangle" w="med" len="med"/>
+                          <a:tailEnd type="none"/>
                         </a:ln>
                       </wps:spPr>
                       <wps:style>
@@ -669,8 +856,8 @@
           </mc:Choice>
           <mc:Fallback>
             <w:pict>
-              <v:shape w14:anchorId="56CEBD14" id="Straight Arrow Connector 3" o:spid="_x0000_s1026" type="#_x0000_t32" style="position:absolute;margin-left:126pt;margin-top:-2.25pt;width:86.25pt;height:30.75pt;flip:x;z-index:251659264;visibility:visible;mso-wrap-style:square;mso-width-percent:0;mso-height-percent:0;mso-wrap-distance-left:9pt;mso-wrap-distance-top:0;mso-wrap-distance-right:9pt;mso-wrap-distance-bottom:0;mso-position-horizontal:absolute;mso-position-horizontal-relative:text;mso-position-vertical:absolute;mso-position-vertical-relative:text;mso-width-percent:0;mso-height-percent:0;mso-width-relative:margin;mso-height-relative:margin" o:gfxdata="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" strokecolor="black [3213]" strokeweight=".5pt">
-                <v:stroke endarrow="block" joinstyle="miter"/>
+              <v:shape w14:anchorId="16D11A8C" id="Straight Arrow Connector 3" o:spid="_x0000_s1026" type="#_x0000_t32" style="position:absolute;left:0;text-align:left;margin-left:126pt;margin-top:-2.25pt;width:86.25pt;height:30.75pt;flip:x;z-index:251659264;visibility:visible;mso-wrap-style:square;mso-width-percent:0;mso-height-percent:0;mso-wrap-distance-left:9pt;mso-wrap-distance-top:0;mso-wrap-distance-right:9pt;mso-wrap-distance-bottom:0;mso-position-horizontal:absolute;mso-position-horizontal-relative:text;mso-position-vertical:absolute;mso-position-vertical-relative:text;mso-width-percent:0;mso-height-percent:0;mso-width-relative:margin;mso-height-relative:margin" o:gfxdata="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" strokecolor="black [3213]" strokeweight=".5pt">
+                <v:stroke startarrow="block" joinstyle="miter"/>
               </v:shape>
             </w:pict>
           </mc:Fallback>
@@ -692,7 +879,7 @@
                   <wp:posOffset>-28575</wp:posOffset>
                 </wp:positionV>
                 <wp:extent cx="57150" cy="390525"/>
-                <wp:effectExtent l="19050" t="0" r="57150" b="47625"/>
+                <wp:effectExtent l="57150" t="38100" r="38100" b="28575"/>
                 <wp:wrapNone/>
                 <wp:docPr id="4" name="Straight Arrow Connector 4"/>
                 <wp:cNvGraphicFramePr/>
@@ -712,7 +899,8 @@
                           <a:solidFill>
                             <a:schemeClr val="tx1"/>
                           </a:solidFill>
-                          <a:tailEnd type="triangle"/>
+                          <a:headEnd type="triangle" w="med" len="med"/>
+                          <a:tailEnd type="none"/>
                         </a:ln>
                       </wps:spPr>
                       <wps:style>
@@ -744,8 +932,8 @@
           </mc:Choice>
           <mc:Fallback>
             <w:pict>
-              <v:shape w14:anchorId="70266BE7" id="Straight Arrow Connector 4" o:spid="_x0000_s1026" type="#_x0000_t32" style="position:absolute;margin-left:230.25pt;margin-top:-2.25pt;width:4.5pt;height:30.75pt;z-index:251661312;visibility:visible;mso-wrap-style:square;mso-width-percent:0;mso-height-percent:0;mso-wrap-distance-left:9pt;mso-wrap-distance-top:0;mso-wrap-distance-right:9pt;mso-wrap-distance-bottom:0;mso-position-horizontal:absolute;mso-position-horizontal-relative:text;mso-position-vertical:absolute;mso-position-vertical-relative:text;mso-width-percent:0;mso-height-percent:0;mso-width-relative:margin;mso-height-relative:margin" o:gfxdata="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" strokecolor="black [3213]" strokeweight=".5pt">
-                <v:stroke endarrow="block" joinstyle="miter"/>
+              <v:shape w14:anchorId="23764B64" id="Straight Arrow Connector 4" o:spid="_x0000_s1026" type="#_x0000_t32" style="position:absolute;left:0;text-align:left;margin-left:230.25pt;margin-top:-2.25pt;width:4.5pt;height:30.75pt;z-index:251661312;visibility:visible;mso-wrap-style:square;mso-width-percent:0;mso-height-percent:0;mso-wrap-distance-left:9pt;mso-wrap-distance-top:0;mso-wrap-distance-right:9pt;mso-wrap-distance-bottom:0;mso-position-horizontal:absolute;mso-position-horizontal-relative:text;mso-position-vertical:absolute;mso-position-vertical-relative:text;mso-width-percent:0;mso-height-percent:0;mso-width-relative:margin;mso-height-relative:margin" o:gfxdata="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" strokecolor="black [3213]" strokeweight=".5pt">
+                <v:stroke startarrow="block" joinstyle="miter"/>
               </v:shape>
             </w:pict>
           </mc:Fallback>
@@ -850,7 +1038,7 @@
                 <v:stroke joinstyle="miter"/>
                 <v:path gradientshapeok="t" o:connecttype="rect"/>
               </v:shapetype>
-              <v:shape id="Text Box 10" o:spid="_x0000_s1027" type="#_x0000_t202" style="position:absolute;margin-left:198pt;margin-top:-23.25pt;width:1in;height:20.25pt;z-index:251668480;visibility:visible;mso-wrap-style:square;mso-width-percent:0;mso-height-percent:0;mso-wrap-distance-left:9pt;mso-wrap-distance-top:0;mso-wrap-distance-right:9pt;mso-wrap-distance-bottom:0;mso-position-horizontal:absolute;mso-position-horizontal-relative:text;mso-position-vertical:absolute;mso-position-vertical-relative:text;mso-width-percent:0;mso-height-percent:0;mso-width-relative:margin;mso-height-relative:margin;v-text-anchor:top" o:gfxdata="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" fillcolor="white [3201]" strokeweight=".5pt">
+              <v:shape id="Text Box 10" o:spid="_x0000_s1026" type="#_x0000_t202" style="position:absolute;margin-left:198pt;margin-top:-23.25pt;width:1in;height:20.25pt;z-index:251668480;visibility:visible;mso-wrap-style:square;mso-width-percent:0;mso-height-percent:0;mso-wrap-distance-left:9pt;mso-wrap-distance-top:0;mso-wrap-distance-right:9pt;mso-wrap-distance-bottom:0;mso-position-horizontal:absolute;mso-position-horizontal-relative:text;mso-position-vertical:absolute;mso-position-vertical-relative:text;mso-width-percent:0;mso-height-percent:0;mso-width-relative:margin;mso-height-relative:margin;v-text-anchor:top" o:gfxdata="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" fillcolor="white [3201]" strokeweight=".5pt">
                 <v:textbox>
                   <w:txbxContent>
                     <w:p>
@@ -975,7 +1163,7 @@
           </mc:Choice>
           <mc:Fallback>
             <w:pict>
-              <v:shape w14:anchorId="15B68A7B" id="Text Box 13" o:spid="_x0000_s1028" type="#_x0000_t202" style="position:absolute;margin-left:291pt;margin-top:30.3pt;width:78.75pt;height:20.4pt;z-index:251672576;visibility:visible;mso-wrap-style:square;mso-width-percent:0;mso-height-percent:0;mso-wrap-distance-left:9pt;mso-wrap-distance-top:0;mso-wrap-distance-right:9pt;mso-wrap-distance-bottom:0;mso-position-horizontal:absolute;mso-position-horizontal-relative:text;mso-position-vertical:absolute;mso-position-vertical-relative:text;mso-width-percent:0;mso-height-percent:0;mso-width-relative:margin;mso-height-relative:margin;v-text-anchor:top" o:gfxdata="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" fillcolor="white [3201]" strokeweight=".5pt">
+              <v:shape w14:anchorId="15B68A7B" id="Text Box 13" o:spid="_x0000_s1027" type="#_x0000_t202" style="position:absolute;margin-left:291pt;margin-top:30.3pt;width:78.75pt;height:20.4pt;z-index:251672576;visibility:visible;mso-wrap-style:square;mso-width-percent:0;mso-height-percent:0;mso-wrap-distance-left:9pt;mso-wrap-distance-top:0;mso-wrap-distance-right:9pt;mso-wrap-distance-bottom:0;mso-position-horizontal:absolute;mso-position-horizontal-relative:text;mso-position-vertical:absolute;mso-position-vertical-relative:text;mso-width-percent:0;mso-height-percent:0;mso-width-relative:margin;mso-height-relative:margin;v-text-anchor:top" o:gfxdata="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" fillcolor="white [3201]" strokeweight=".5pt">
                 <v:textbox>
                   <w:txbxContent>
                     <w:p>
@@ -1100,7 +1288,7 @@
           </mc:Choice>
           <mc:Fallback>
             <w:pict>
-              <v:shape w14:anchorId="5D1DEDFC" id="Text Box 14" o:spid="_x0000_s1029" type="#_x0000_t202" style="position:absolute;margin-left:197.25pt;margin-top:30.15pt;width:78.75pt;height:20.35pt;z-index:251674624;visibility:visible;mso-wrap-style:square;mso-width-percent:0;mso-height-percent:0;mso-wrap-distance-left:9pt;mso-wrap-distance-top:0;mso-wrap-distance-right:9pt;mso-wrap-distance-bottom:0;mso-position-horizontal:absolute;mso-position-horizontal-relative:text;mso-position-vertical:absolute;mso-position-vertical-relative:text;mso-width-percent:0;mso-height-percent:0;mso-width-relative:margin;mso-height-relative:margin;v-text-anchor:top" o:gfxdata="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" fillcolor="white [3201]" strokeweight=".5pt">
+              <v:shape w14:anchorId="5D1DEDFC" id="Text Box 14" o:spid="_x0000_s1028" type="#_x0000_t202" style="position:absolute;margin-left:197.25pt;margin-top:30.15pt;width:78.75pt;height:20.35pt;z-index:251674624;visibility:visible;mso-wrap-style:square;mso-width-percent:0;mso-height-percent:0;mso-wrap-distance-left:9pt;mso-wrap-distance-top:0;mso-wrap-distance-right:9pt;mso-wrap-distance-bottom:0;mso-position-horizontal:absolute;mso-position-horizontal-relative:text;mso-position-vertical:absolute;mso-position-vertical-relative:text;mso-width-percent:0;mso-height-percent:0;mso-width-relative:margin;mso-height-relative:margin;v-text-anchor:top" o:gfxdata="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" fillcolor="white [3201]" strokeweight=".5pt">
                 <v:textbox>
                   <w:txbxContent>
                     <w:p>
@@ -1214,7 +1402,7 @@
           </mc:Choice>
           <mc:Fallback>
             <w:pict>
-              <v:shape w14:anchorId="08B1D537" id="Text Box 12" o:spid="_x0000_s1030" type="#_x0000_t202" style="position:absolute;margin-left:102pt;margin-top:30.25pt;width:78.75pt;height:20.4pt;z-index:251670528;visibility:visible;mso-wrap-style:square;mso-width-percent:0;mso-height-percent:0;mso-wrap-distance-left:9pt;mso-wrap-distance-top:0;mso-wrap-distance-right:9pt;mso-wrap-distance-bottom:0;mso-position-horizontal:absolute;mso-position-horizontal-relative:text;mso-position-vertical:absolute;mso-position-vertical-relative:text;mso-width-percent:0;mso-height-percent:0;mso-width-relative:margin;mso-height-relative:margin;v-text-anchor:top" o:gfxdata="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" fillcolor="white [3201]" strokeweight=".5pt">
+              <v:shape w14:anchorId="08B1D537" id="Text Box 12" o:spid="_x0000_s1029" type="#_x0000_t202" style="position:absolute;margin-left:102pt;margin-top:30.25pt;width:78.75pt;height:20.4pt;z-index:251670528;visibility:visible;mso-wrap-style:square;mso-width-percent:0;mso-height-percent:0;mso-wrap-distance-left:9pt;mso-wrap-distance-top:0;mso-wrap-distance-right:9pt;mso-wrap-distance-bottom:0;mso-position-horizontal:absolute;mso-position-horizontal-relative:text;mso-position-vertical:absolute;mso-position-vertical-relative:text;mso-width-percent:0;mso-height-percent:0;mso-width-relative:margin;mso-height-relative:margin;v-text-anchor:top" o:gfxdata="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" fillcolor="white [3201]" strokeweight=".5pt">
                 <v:textbox>
                   <w:txbxContent>
                     <w:p>
@@ -1252,7 +1440,7 @@
                   <wp:posOffset>66674</wp:posOffset>
                 </wp:positionV>
                 <wp:extent cx="561975" cy="352425"/>
-                <wp:effectExtent l="0" t="0" r="47625" b="47625"/>
+                <wp:effectExtent l="38100" t="38100" r="28575" b="28575"/>
                 <wp:wrapNone/>
                 <wp:docPr id="25" name="Straight Arrow Connector 25"/>
                 <wp:cNvGraphicFramePr/>
@@ -1272,7 +1460,8 @@
                           <a:solidFill>
                             <a:schemeClr val="tx1"/>
                           </a:solidFill>
-                          <a:tailEnd type="triangle"/>
+                          <a:headEnd type="triangle" w="med" len="med"/>
+                          <a:tailEnd type="none"/>
                         </a:ln>
                       </wps:spPr>
                       <wps:style>
@@ -1304,8 +1493,8 @@
           </mc:Choice>
           <mc:Fallback>
             <w:pict>
-              <v:shape w14:anchorId="4026237A" id="Straight Arrow Connector 25" o:spid="_x0000_s1026" type="#_x0000_t32" style="position:absolute;margin-left:225.75pt;margin-top:5.25pt;width:44.25pt;height:27.75pt;z-index:251694080;visibility:visible;mso-wrap-style:square;mso-width-percent:0;mso-height-percent:0;mso-wrap-distance-left:9pt;mso-wrap-distance-top:0;mso-wrap-distance-right:9pt;mso-wrap-distance-bottom:0;mso-position-horizontal:absolute;mso-position-horizontal-relative:text;mso-position-vertical:absolute;mso-position-vertical-relative:text;mso-width-percent:0;mso-height-percent:0;mso-width-relative:margin;mso-height-relative:margin" o:gfxdata="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" strokecolor="black [3213]" strokeweight=".5pt">
-                <v:stroke endarrow="block" joinstyle="miter"/>
+              <v:shape w14:anchorId="1452B971" id="Straight Arrow Connector 25" o:spid="_x0000_s1026" type="#_x0000_t32" style="position:absolute;left:0;text-align:left;margin-left:225.75pt;margin-top:5.25pt;width:44.25pt;height:27.75pt;z-index:251694080;visibility:visible;mso-wrap-style:square;mso-width-percent:0;mso-height-percent:0;mso-wrap-distance-left:9pt;mso-wrap-distance-top:0;mso-wrap-distance-right:9pt;mso-wrap-distance-bottom:0;mso-position-horizontal:absolute;mso-position-horizontal-relative:text;mso-position-vertical:absolute;mso-position-vertical-relative:text;mso-width-percent:0;mso-height-percent:0;mso-width-relative:margin;mso-height-relative:margin" o:gfxdata="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" strokecolor="black [3213]" strokeweight=".5pt">
+                <v:stroke startarrow="block" joinstyle="miter"/>
               </v:shape>
             </w:pict>
           </mc:Fallback>
@@ -1327,7 +1516,7 @@
                   <wp:posOffset>66675</wp:posOffset>
                 </wp:positionV>
                 <wp:extent cx="1514475" cy="323850"/>
-                <wp:effectExtent l="0" t="0" r="47625" b="76200"/>
+                <wp:effectExtent l="19050" t="57150" r="28575" b="19050"/>
                 <wp:wrapNone/>
                 <wp:docPr id="26" name="Straight Arrow Connector 26"/>
                 <wp:cNvGraphicFramePr/>
@@ -1347,7 +1536,8 @@
                           <a:solidFill>
                             <a:schemeClr val="tx1"/>
                           </a:solidFill>
-                          <a:tailEnd type="triangle"/>
+                          <a:headEnd type="triangle" w="med" len="med"/>
+                          <a:tailEnd type="none"/>
                         </a:ln>
                       </wps:spPr>
                       <wps:style>
@@ -1379,8 +1569,8 @@
           </mc:Choice>
           <mc:Fallback>
             <w:pict>
-              <v:shape w14:anchorId="1B703A8F" id="Straight Arrow Connector 26" o:spid="_x0000_s1026" type="#_x0000_t32" style="position:absolute;margin-left:256.45pt;margin-top:5.25pt;width:119.25pt;height:25.5pt;z-index:251695104;visibility:visible;mso-wrap-style:square;mso-width-percent:0;mso-height-percent:0;mso-wrap-distance-left:9pt;mso-wrap-distance-top:0;mso-wrap-distance-right:9pt;mso-wrap-distance-bottom:0;mso-position-horizontal:absolute;mso-position-horizontal-relative:text;mso-position-vertical:absolute;mso-position-vertical-relative:text;mso-width-percent:0;mso-height-percent:0;mso-width-relative:margin;mso-height-relative:margin" o:gfxdata="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" strokecolor="black [3213]" strokeweight=".5pt">
-                <v:stroke endarrow="block" joinstyle="miter"/>
+              <v:shape w14:anchorId="165890A2" id="Straight Arrow Connector 26" o:spid="_x0000_s1026" type="#_x0000_t32" style="position:absolute;left:0;text-align:left;margin-left:256.45pt;margin-top:5.25pt;width:119.25pt;height:25.5pt;z-index:251695104;visibility:visible;mso-wrap-style:square;mso-width-percent:0;mso-height-percent:0;mso-wrap-distance-left:9pt;mso-wrap-distance-top:0;mso-wrap-distance-right:9pt;mso-wrap-distance-bottom:0;mso-position-horizontal:absolute;mso-position-horizontal-relative:text;mso-position-vertical:absolute;mso-position-vertical-relative:text;mso-width-percent:0;mso-height-percent:0;mso-width-relative:margin;mso-height-relative:margin" o:gfxdata="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" strokecolor="black [3213]" strokeweight=".5pt">
+                <v:stroke startarrow="block" joinstyle="miter"/>
               </v:shape>
             </w:pict>
           </mc:Fallback>
@@ -1402,7 +1592,7 @@
                   <wp:posOffset>66675</wp:posOffset>
                 </wp:positionV>
                 <wp:extent cx="247650" cy="352425"/>
-                <wp:effectExtent l="0" t="0" r="57150" b="47625"/>
+                <wp:effectExtent l="38100" t="38100" r="19050" b="28575"/>
                 <wp:wrapNone/>
                 <wp:docPr id="24" name="Straight Arrow Connector 24"/>
                 <wp:cNvGraphicFramePr/>
@@ -1422,7 +1612,8 @@
                           <a:solidFill>
                             <a:schemeClr val="tx1"/>
                           </a:solidFill>
-                          <a:tailEnd type="triangle"/>
+                          <a:headEnd type="triangle" w="med" len="med"/>
+                          <a:tailEnd type="none"/>
                         </a:ln>
                       </wps:spPr>
                       <wps:style>
@@ -1454,8 +1645,8 @@
           </mc:Choice>
           <mc:Fallback>
             <w:pict>
-              <v:shape w14:anchorId="09EE1669" id="Straight Arrow Connector 24" o:spid="_x0000_s1026" type="#_x0000_t32" style="position:absolute;margin-left:161.25pt;margin-top:5.25pt;width:19.5pt;height:27.75pt;z-index:251692032;visibility:visible;mso-wrap-style:square;mso-width-percent:0;mso-height-percent:0;mso-wrap-distance-left:9pt;mso-wrap-distance-top:0;mso-wrap-distance-right:9pt;mso-wrap-distance-bottom:0;mso-position-horizontal:absolute;mso-position-horizontal-relative:text;mso-position-vertical:absolute;mso-position-vertical-relative:text;mso-width-percent:0;mso-height-percent:0;mso-width-relative:margin;mso-height-relative:margin" o:gfxdata="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" strokecolor="black [3213]" strokeweight=".5pt">
-                <v:stroke endarrow="block" joinstyle="miter"/>
+              <v:shape w14:anchorId="68D9384B" id="Straight Arrow Connector 24" o:spid="_x0000_s1026" type="#_x0000_t32" style="position:absolute;left:0;text-align:left;margin-left:161.25pt;margin-top:5.25pt;width:19.5pt;height:27.75pt;z-index:251692032;visibility:visible;mso-wrap-style:square;mso-width-percent:0;mso-height-percent:0;mso-wrap-distance-left:9pt;mso-wrap-distance-top:0;mso-wrap-distance-right:9pt;mso-wrap-distance-bottom:0;mso-position-horizontal:absolute;mso-position-horizontal-relative:text;mso-position-vertical:absolute;mso-position-vertical-relative:text;mso-width-percent:0;mso-height-percent:0;mso-width-relative:margin;mso-height-relative:margin" o:gfxdata="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" strokecolor="black [3213]" strokeweight=".5pt">
+                <v:stroke startarrow="block" joinstyle="miter"/>
               </v:shape>
             </w:pict>
           </mc:Fallback>
@@ -1477,7 +1668,7 @@
                   <wp:posOffset>68580</wp:posOffset>
                 </wp:positionV>
                 <wp:extent cx="1095375" cy="390525"/>
-                <wp:effectExtent l="38100" t="0" r="28575" b="66675"/>
+                <wp:effectExtent l="0" t="38100" r="47625" b="28575"/>
                 <wp:wrapNone/>
                 <wp:docPr id="23" name="Straight Arrow Connector 23"/>
                 <wp:cNvGraphicFramePr/>
@@ -1497,7 +1688,8 @@
                           <a:solidFill>
                             <a:schemeClr val="tx1"/>
                           </a:solidFill>
-                          <a:tailEnd type="triangle"/>
+                          <a:headEnd type="triangle" w="med" len="med"/>
+                          <a:tailEnd type="none"/>
                         </a:ln>
                       </wps:spPr>
                       <wps:style>
@@ -1529,8 +1721,8 @@
           </mc:Choice>
           <mc:Fallback>
             <w:pict>
-              <v:shape w14:anchorId="62AA4D45" id="Straight Arrow Connector 23" o:spid="_x0000_s1026" type="#_x0000_t32" style="position:absolute;margin-left:44.25pt;margin-top:5.4pt;width:86.25pt;height:30.75pt;flip:x;z-index:251689984;visibility:visible;mso-wrap-style:square;mso-width-percent:0;mso-height-percent:0;mso-wrap-distance-left:9pt;mso-wrap-distance-top:0;mso-wrap-distance-right:9pt;mso-wrap-distance-bottom:0;mso-position-horizontal:absolute;mso-position-horizontal-relative:text;mso-position-vertical:absolute;mso-position-vertical-relative:text;mso-width-percent:0;mso-height-percent:0;mso-width-relative:margin;mso-height-relative:margin" o:gfxdata="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" strokecolor="black [3213]" strokeweight=".5pt">
-                <v:stroke endarrow="block" joinstyle="miter"/>
+              <v:shape w14:anchorId="468257D1" id="Straight Arrow Connector 23" o:spid="_x0000_s1026" type="#_x0000_t32" style="position:absolute;left:0;text-align:left;margin-left:44.25pt;margin-top:5.4pt;width:86.25pt;height:30.75pt;flip:x;z-index:251689984;visibility:visible;mso-wrap-style:square;mso-width-percent:0;mso-height-percent:0;mso-wrap-distance-left:9pt;mso-wrap-distance-top:0;mso-wrap-distance-right:9pt;mso-wrap-distance-bottom:0;mso-position-horizontal:absolute;mso-position-horizontal-relative:text;mso-position-vertical:absolute;mso-position-vertical-relative:text;mso-width-percent:0;mso-height-percent:0;mso-width-relative:margin;mso-height-relative:margin" o:gfxdata="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" strokecolor="black [3213]" strokeweight=".5pt">
+                <v:stroke startarrow="block" joinstyle="miter"/>
               </v:shape>
             </w:pict>
           </mc:Fallback>
@@ -1606,7 +1798,7 @@
           </mc:Choice>
           <mc:Fallback>
             <w:pict>
-              <v:shape w14:anchorId="5001FB37" id="Straight Arrow Connector 29" o:spid="_x0000_s1026" type="#_x0000_t32" style="position:absolute;margin-left:29.25pt;margin-top:346.55pt;width:3.6pt;height:36pt;z-index:251701248;visibility:visible;mso-wrap-style:square;mso-width-percent:0;mso-height-percent:0;mso-wrap-distance-left:9pt;mso-wrap-distance-top:0;mso-wrap-distance-right:9pt;mso-wrap-distance-bottom:0;mso-position-horizontal:absolute;mso-position-horizontal-relative:text;mso-position-vertical:absolute;mso-position-vertical-relative:text;mso-width-percent:0;mso-height-percent:0;mso-width-relative:margin;mso-height-relative:margin" o:gfxdata="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" strokecolor="black [3213]" strokeweight=".5pt">
+              <v:shape w14:anchorId="73CA2332" id="Straight Arrow Connector 29" o:spid="_x0000_s1026" type="#_x0000_t32" style="position:absolute;left:0;text-align:left;margin-left:29.25pt;margin-top:346.55pt;width:3.6pt;height:36pt;z-index:251701248;visibility:visible;mso-wrap-style:square;mso-width-percent:0;mso-height-percent:0;mso-wrap-distance-left:9pt;mso-wrap-distance-top:0;mso-wrap-distance-right:9pt;mso-wrap-distance-bottom:0;mso-position-horizontal:absolute;mso-position-horizontal-relative:text;mso-position-vertical:absolute;mso-position-vertical-relative:text;mso-width-percent:0;mso-height-percent:0;mso-width-relative:margin;mso-height-relative:margin" o:gfxdata="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" strokecolor="black [3213]" strokeweight=".5pt">
                 <v:stroke endarrow="block" joinstyle="miter"/>
               </v:shape>
             </w:pict>
@@ -1678,6 +1870,7 @@
                                 <w:bCs/>
                               </w:rPr>
                             </w:pPr>
+                            <w:proofErr w:type="spellStart"/>
                             <w:r>
                               <w:rPr>
                                 <w:b/>
@@ -1685,6 +1878,7 @@
                               </w:rPr>
                               <w:t>OutOfRangeException</w:t>
                             </w:r>
+                            <w:proofErr w:type="spellEnd"/>
                           </w:p>
                         </w:txbxContent>
                       </wps:txbx>
@@ -1708,7 +1902,7 @@
           </mc:Choice>
           <mc:Fallback>
             <w:pict>
-              <v:shape w14:anchorId="652BEAAF" id="Text Box 27" o:spid="_x0000_s1031" type="#_x0000_t202" style="position:absolute;margin-left:0;margin-top:382.55pt;width:126pt;height:20.25pt;z-index:251697152;visibility:visible;mso-wrap-style:square;mso-width-percent:0;mso-height-percent:0;mso-wrap-distance-left:9pt;mso-wrap-distance-top:0;mso-wrap-distance-right:9pt;mso-wrap-distance-bottom:0;mso-position-horizontal:absolute;mso-position-horizontal-relative:text;mso-position-vertical:absolute;mso-position-vertical-relative:text;mso-width-percent:0;mso-height-percent:0;mso-width-relative:margin;mso-height-relative:margin;v-text-anchor:top" o:gfxdata="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" fillcolor="white [3201]" strokeweight=".5pt">
+              <v:shape w14:anchorId="652BEAAF" id="Text Box 27" o:spid="_x0000_s1030" type="#_x0000_t202" style="position:absolute;margin-left:0;margin-top:382.55pt;width:126pt;height:20.25pt;z-index:251697152;visibility:visible;mso-wrap-style:square;mso-width-percent:0;mso-height-percent:0;mso-wrap-distance-left:9pt;mso-wrap-distance-top:0;mso-wrap-distance-right:9pt;mso-wrap-distance-bottom:0;mso-position-horizontal:absolute;mso-position-horizontal-relative:text;mso-position-vertical:absolute;mso-position-vertical-relative:text;mso-width-percent:0;mso-height-percent:0;mso-width-relative:margin;mso-height-relative:margin;v-text-anchor:top" o:gfxdata="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" fillcolor="white [3201]" strokeweight=".5pt">
                 <v:textbox>
                   <w:txbxContent>
                     <w:p>
@@ -1830,7 +2024,7 @@
           </mc:Choice>
           <mc:Fallback>
             <w:pict>
-              <v:shape w14:anchorId="378287FD" id="Text Box 28" o:spid="_x0000_s1032" type="#_x0000_t202" style="position:absolute;margin-left:0;margin-top:326.3pt;width:65.25pt;height:20.25pt;z-index:251699200;visibility:visible;mso-wrap-style:square;mso-width-percent:0;mso-height-percent:0;mso-wrap-distance-left:9pt;mso-wrap-distance-top:0;mso-wrap-distance-right:9pt;mso-wrap-distance-bottom:0;mso-position-horizontal:absolute;mso-position-horizontal-relative:text;mso-position-vertical:absolute;mso-position-vertical-relative:text;mso-width-percent:0;mso-height-percent:0;mso-width-relative:margin;mso-height-relative:margin;v-text-anchor:top" o:gfxdata="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" fillcolor="white [3201]" strokeweight=".5pt">
+              <v:shape w14:anchorId="378287FD" id="Text Box 28" o:spid="_x0000_s1031" type="#_x0000_t202" style="position:absolute;margin-left:0;margin-top:326.3pt;width:65.25pt;height:20.25pt;z-index:251699200;visibility:visible;mso-wrap-style:square;mso-width-percent:0;mso-height-percent:0;mso-wrap-distance-left:9pt;mso-wrap-distance-top:0;mso-wrap-distance-right:9pt;mso-wrap-distance-bottom:0;mso-position-horizontal:absolute;mso-position-horizontal-relative:text;mso-position-vertical:absolute;mso-position-vertical-relative:text;mso-width-percent:0;mso-height-percent:0;mso-width-relative:margin;mso-height-relative:margin;v-text-anchor:top" o:gfxdata="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" fillcolor="white [3201]" strokeweight=".5pt">
                 <v:textbox>
                   <w:txbxContent>
                     <w:p>
@@ -1914,6 +2108,7 @@
                       <wps:txbx>
                         <w:txbxContent>
                           <w:p>
+                            <w:proofErr w:type="spellStart"/>
                             <w:r>
                               <w:rPr>
                                 <w:b/>
@@ -1928,6 +2123,7 @@
                               </w:rPr>
                               <w:t>Car</w:t>
                             </w:r>
+                            <w:proofErr w:type="spellEnd"/>
                           </w:p>
                         </w:txbxContent>
                       </wps:txbx>
@@ -1951,7 +2147,7 @@
           </mc:Choice>
           <mc:Fallback>
             <w:pict>
-              <v:shape w14:anchorId="31E16B5B" id="Text Box 21" o:spid="_x0000_s1033" type="#_x0000_t202" style="position:absolute;margin-left:243.75pt;margin-top:10.5pt;width:105.75pt;height:20.4pt;z-index:251686912;visibility:visible;mso-wrap-style:square;mso-width-percent:0;mso-height-percent:0;mso-wrap-distance-left:9pt;mso-wrap-distance-top:0;mso-wrap-distance-right:9pt;mso-wrap-distance-bottom:0;mso-position-horizontal:absolute;mso-position-horizontal-relative:text;mso-position-vertical:absolute;mso-position-vertical-relative:text;mso-width-percent:0;mso-height-percent:0;mso-width-relative:margin;mso-height-relative:margin;v-text-anchor:top" o:gfxdata="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" fillcolor="white [3201]" strokeweight=".5pt">
+              <v:shape w14:anchorId="31E16B5B" id="Text Box 21" o:spid="_x0000_s1032" type="#_x0000_t202" style="position:absolute;margin-left:243.75pt;margin-top:10.5pt;width:105.75pt;height:20.4pt;z-index:251686912;visibility:visible;mso-wrap-style:square;mso-width-percent:0;mso-height-percent:0;mso-wrap-distance-left:9pt;mso-wrap-distance-top:0;mso-wrap-distance-right:9pt;mso-wrap-distance-bottom:0;mso-position-horizontal:absolute;mso-position-horizontal-relative:text;mso-position-vertical:absolute;mso-position-vertical-relative:text;mso-width-percent:0;mso-height-percent:0;mso-width-relative:margin;mso-height-relative:margin;v-text-anchor:top" o:gfxdata="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" fillcolor="white [3201]" strokeweight=".5pt">
                 <v:textbox>
                   <w:txbxContent>
                     <w:p>
@@ -2038,6 +2234,7 @@
                       <wps:txbx>
                         <w:txbxContent>
                           <w:p>
+                            <w:proofErr w:type="spellStart"/>
                             <w:r>
                               <w:rPr>
                                 <w:b/>
@@ -2052,6 +2249,7 @@
                               </w:rPr>
                               <w:t>Motorcycle</w:t>
                             </w:r>
+                            <w:proofErr w:type="spellEnd"/>
                           </w:p>
                         </w:txbxContent>
                       </wps:txbx>
@@ -2075,7 +2273,7 @@
           </mc:Choice>
           <mc:Fallback>
             <w:pict>
-              <v:shape w14:anchorId="48FF4898" id="Text Box 22" o:spid="_x0000_s1034" type="#_x0000_t202" style="position:absolute;margin-left:356.25pt;margin-top:10.5pt;width:105.75pt;height:20.4pt;z-index:251687936;visibility:visible;mso-wrap-style:square;mso-width-percent:0;mso-height-percent:0;mso-wrap-distance-left:9pt;mso-wrap-distance-top:0;mso-wrap-distance-right:9pt;mso-wrap-distance-bottom:0;mso-position-horizontal:absolute;mso-position-horizontal-relative:text;mso-position-vertical:absolute;mso-position-vertical-relative:text;mso-width-percent:0;mso-height-percent:0;mso-width-relative:margin;mso-height-relative:margin;v-text-anchor:top" o:gfxdata="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" fillcolor="white [3201]" strokeweight=".5pt">
+              <v:shape w14:anchorId="48FF4898" id="Text Box 22" o:spid="_x0000_s1033" type="#_x0000_t202" style="position:absolute;margin-left:356.25pt;margin-top:10.5pt;width:105.75pt;height:20.4pt;z-index:251687936;visibility:visible;mso-wrap-style:square;mso-width-percent:0;mso-height-percent:0;mso-wrap-distance-left:9pt;mso-wrap-distance-top:0;mso-wrap-distance-right:9pt;mso-wrap-distance-bottom:0;mso-position-horizontal:absolute;mso-position-horizontal-relative:text;mso-position-vertical:absolute;mso-position-vertical-relative:text;mso-width-percent:0;mso-height-percent:0;mso-width-relative:margin;mso-height-relative:margin;v-text-anchor:top" o:gfxdata="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" fillcolor="white [3201]" strokeweight=".5pt">
                 <v:textbox>
                   <w:txbxContent>
                     <w:p>
@@ -2162,6 +2360,7 @@
                       <wps:txbx>
                         <w:txbxContent>
                           <w:p>
+                            <w:proofErr w:type="spellStart"/>
                             <w:r>
                               <w:rPr>
                                 <w:b/>
@@ -2176,6 +2375,7 @@
                               </w:rPr>
                               <w:t>Motorcycle</w:t>
                             </w:r>
+                            <w:proofErr w:type="spellEnd"/>
                           </w:p>
                         </w:txbxContent>
                       </wps:txbx>
@@ -2199,7 +2399,7 @@
           </mc:Choice>
           <mc:Fallback>
             <w:pict>
-              <v:shape w14:anchorId="426F8B42" id="Text Box 19" o:spid="_x0000_s1035" type="#_x0000_t202" style="position:absolute;margin-left:125.25pt;margin-top:10.55pt;width:105.75pt;height:20.4pt;z-index:251684864;visibility:visible;mso-wrap-style:square;mso-width-percent:0;mso-height-percent:0;mso-wrap-distance-left:9pt;mso-wrap-distance-top:0;mso-wrap-distance-right:9pt;mso-wrap-distance-bottom:0;mso-position-horizontal:absolute;mso-position-horizontal-relative:text;mso-position-vertical:absolute;mso-position-vertical-relative:text;mso-width-percent:0;mso-height-percent:0;mso-width-relative:margin;mso-height-relative:margin;v-text-anchor:top" o:gfxdata="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" fillcolor="white [3201]" strokeweight=".5pt">
+              <v:shape w14:anchorId="426F8B42" id="Text Box 19" o:spid="_x0000_s1034" type="#_x0000_t202" style="position:absolute;margin-left:125.25pt;margin-top:10.55pt;width:105.75pt;height:20.4pt;z-index:251684864;visibility:visible;mso-wrap-style:square;mso-width-percent:0;mso-height-percent:0;mso-wrap-distance-left:9pt;mso-wrap-distance-top:0;mso-wrap-distance-right:9pt;mso-wrap-distance-bottom:0;mso-position-horizontal:absolute;mso-position-horizontal-relative:text;mso-position-vertical:absolute;mso-position-vertical-relative:text;mso-width-percent:0;mso-height-percent:0;mso-width-relative:margin;mso-height-relative:margin;v-text-anchor:top" o:gfxdata="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" fillcolor="white [3201]" strokeweight=".5pt">
                 <v:textbox>
                   <w:txbxContent>
                     <w:p>
@@ -2286,6 +2486,7 @@
                       <wps:txbx>
                         <w:txbxContent>
                           <w:p>
+                            <w:proofErr w:type="spellStart"/>
                             <w:r>
                               <w:rPr>
                                 <w:b/>
@@ -2300,6 +2501,7 @@
                               </w:rPr>
                               <w:t>Motorcycle</w:t>
                             </w:r>
+                            <w:proofErr w:type="spellEnd"/>
                           </w:p>
                         </w:txbxContent>
                       </wps:txbx>
@@ -2323,7 +2525,7 @@
           </mc:Choice>
           <mc:Fallback>
             <w:pict>
-              <v:shape w14:anchorId="0A7C31EE" id="Text Box 18" o:spid="_x0000_s1036" type="#_x0000_t202" style="position:absolute;margin-left:12.75pt;margin-top:10.55pt;width:105.75pt;height:20.4pt;z-index:251682816;visibility:visible;mso-wrap-style:square;mso-width-percent:0;mso-height-percent:0;mso-wrap-distance-left:9pt;mso-wrap-distance-top:0;mso-wrap-distance-right:9pt;mso-wrap-distance-bottom:0;mso-position-horizontal:absolute;mso-position-horizontal-relative:text;mso-position-vertical:absolute;mso-position-vertical-relative:text;mso-width-percent:0;mso-height-percent:0;mso-width-relative:margin;mso-height-relative:margin;v-text-anchor:top" o:gfxdata="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" fillcolor="white [3201]" strokeweight=".5pt">
+              <v:shape w14:anchorId="0A7C31EE" id="Text Box 18" o:spid="_x0000_s1035" type="#_x0000_t202" style="position:absolute;margin-left:12.75pt;margin-top:10.55pt;width:105.75pt;height:20.4pt;z-index:251682816;visibility:visible;mso-wrap-style:square;mso-width-percent:0;mso-height-percent:0;mso-wrap-distance-left:9pt;mso-wrap-distance-top:0;mso-wrap-distance-right:9pt;mso-wrap-distance-bottom:0;mso-position-horizontal:absolute;mso-position-horizontal-relative:text;mso-position-vertical:absolute;mso-position-vertical-relative:text;mso-width-percent:0;mso-height-percent:0;mso-width-relative:margin;mso-height-relative:margin;v-text-anchor:top" o:gfxdata="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" fillcolor="white [3201]" strokeweight=".5pt">
                 <v:textbox>
                   <w:txbxContent>
                     <w:p>
@@ -2417,6 +2619,7 @@
                                 <w:u w:val="single"/>
                               </w:rPr>
                             </w:pPr>
+                            <w:proofErr w:type="spellStart"/>
                             <w:r>
                               <w:rPr>
                                 <w:b/>
@@ -2425,6 +2628,7 @@
                               </w:rPr>
                               <w:t>PowerSource</w:t>
                             </w:r>
+                            <w:proofErr w:type="spellEnd"/>
                           </w:p>
                           <w:p>
                             <w:r>
@@ -2433,6 +2637,8 @@
                             <w:r>
                               <w:t xml:space="preserve">Float </w:t>
                             </w:r>
+                            <w:proofErr w:type="spellStart"/>
+                            <w:proofErr w:type="gramStart"/>
                             <w:r>
                               <w:rPr>
                                 <w:b/>
@@ -2440,9 +2646,11 @@
                               </w:rPr>
                               <w:t>GetPercentaceLeft</w:t>
                             </w:r>
+                            <w:proofErr w:type="spellEnd"/>
                             <w:r>
                               <w:t>()</w:t>
                             </w:r>
+                            <w:proofErr w:type="gramEnd"/>
                           </w:p>
                         </w:txbxContent>
                       </wps:txbx>
@@ -2466,7 +2674,7 @@
           </mc:Choice>
           <mc:Fallback>
             <w:pict>
-              <v:shape w14:anchorId="23CD1009" id="Text Box 15" o:spid="_x0000_s1037" type="#_x0000_t202" style="position:absolute;margin-left:137.2pt;margin-top:99.8pt;width:167.25pt;height:46.5pt;z-index:251676672;visibility:visible;mso-wrap-style:square;mso-width-percent:0;mso-height-percent:0;mso-wrap-distance-left:9pt;mso-wrap-distance-top:0;mso-wrap-distance-right:9pt;mso-wrap-distance-bottom:0;mso-position-horizontal:absolute;mso-position-horizontal-relative:text;mso-position-vertical:absolute;mso-position-vertical-relative:text;mso-width-percent:0;mso-height-percent:0;mso-width-relative:margin;mso-height-relative:margin;v-text-anchor:top" o:gfxdata="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" fillcolor="white [3201]" strokeweight=".5pt">
+              <v:shape w14:anchorId="23CD1009" id="Text Box 15" o:spid="_x0000_s1036" type="#_x0000_t202" style="position:absolute;margin-left:137.2pt;margin-top:99.8pt;width:167.25pt;height:46.5pt;z-index:251676672;visibility:visible;mso-wrap-style:square;mso-width-percent:0;mso-height-percent:0;mso-wrap-distance-left:9pt;mso-wrap-distance-top:0;mso-wrap-distance-right:9pt;mso-wrap-distance-bottom:0;mso-position-horizontal:absolute;mso-position-horizontal-relative:text;mso-position-vertical:absolute;mso-position-vertical-relative:text;mso-width-percent:0;mso-height-percent:0;mso-width-relative:margin;mso-height-relative:margin;v-text-anchor:top" o:gfxdata="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" fillcolor="white [3201]" strokeweight=".5pt">
                 <v:textbox>
                   <w:txbxContent>
                     <w:p>
@@ -2484,15 +2692,7 @@
                           <w:bCs/>
                           <w:u w:val="single"/>
                         </w:rPr>
-                        <w:t>PowerSourc</w:t>
-                      </w:r>
-                      <w:r>
-                        <w:rPr>
-                          <w:b/>
-                          <w:bCs/>
-                          <w:u w:val="single"/>
-                        </w:rPr>
-                        <w:t>e</w:t>
+                        <w:t>PowerSource</w:t>
                       </w:r>
                       <w:proofErr w:type="spellEnd"/>
                     </w:p>
@@ -2541,7 +2741,7 @@
                   <wp:posOffset>1857375</wp:posOffset>
                 </wp:positionV>
                 <wp:extent cx="523240" cy="714375"/>
-                <wp:effectExtent l="38100" t="0" r="29210" b="47625"/>
+                <wp:effectExtent l="0" t="38100" r="48260" b="28575"/>
                 <wp:wrapNone/>
                 <wp:docPr id="8" name="Straight Arrow Connector 8"/>
                 <wp:cNvGraphicFramePr/>
@@ -2561,7 +2761,8 @@
                           <a:solidFill>
                             <a:schemeClr val="tx1"/>
                           </a:solidFill>
-                          <a:tailEnd type="triangle"/>
+                          <a:headEnd type="triangle" w="med" len="med"/>
+                          <a:tailEnd type="none"/>
                         </a:ln>
                       </wps:spPr>
                       <wps:style>
@@ -2593,8 +2794,8 @@
           </mc:Choice>
           <mc:Fallback>
             <w:pict>
-              <v:shape w14:anchorId="7C2EF8FA" id="Straight Arrow Connector 8" o:spid="_x0000_s1026" type="#_x0000_t32" style="position:absolute;margin-left:164.15pt;margin-top:146.25pt;width:41.2pt;height:56.25pt;flip:x;z-index:251665408;visibility:visible;mso-wrap-style:square;mso-width-percent:0;mso-height-percent:0;mso-wrap-distance-left:9pt;mso-wrap-distance-top:0;mso-wrap-distance-right:9pt;mso-wrap-distance-bottom:0;mso-position-horizontal:absolute;mso-position-horizontal-relative:text;mso-position-vertical:absolute;mso-position-vertical-relative:text;mso-width-percent:0;mso-height-percent:0;mso-width-relative:margin;mso-height-relative:margin" o:gfxdata="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" strokecolor="black [3213]" strokeweight=".5pt">
-                <v:stroke endarrow="block" joinstyle="miter"/>
+              <v:shape w14:anchorId="6FEE365F" id="Straight Arrow Connector 8" o:spid="_x0000_s1026" type="#_x0000_t32" style="position:absolute;left:0;text-align:left;margin-left:164.15pt;margin-top:146.25pt;width:41.2pt;height:56.25pt;flip:x;z-index:251665408;visibility:visible;mso-wrap-style:square;mso-width-percent:0;mso-height-percent:0;mso-wrap-distance-left:9pt;mso-wrap-distance-top:0;mso-wrap-distance-right:9pt;mso-wrap-distance-bottom:0;mso-position-horizontal:absolute;mso-position-horizontal-relative:text;mso-position-vertical:absolute;mso-position-vertical-relative:text;mso-width-percent:0;mso-height-percent:0;mso-width-relative:margin;mso-height-relative:margin" o:gfxdata="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" strokecolor="black [3213]" strokeweight=".5pt">
+                <v:stroke startarrow="block" joinstyle="miter"/>
               </v:shape>
             </w:pict>
           </mc:Fallback>
@@ -2664,6 +2865,7 @@
                                 <w:u w:val="single"/>
                               </w:rPr>
                             </w:pPr>
+                            <w:proofErr w:type="spellStart"/>
                             <w:r>
                               <w:rPr>
                                 <w:b/>
@@ -2672,6 +2874,7 @@
                               </w:rPr>
                               <w:t>ElectricPowerSource</w:t>
                             </w:r>
+                            <w:proofErr w:type="spellEnd"/>
                             <w:r>
                               <w:rPr>
                                 <w:u w:val="single"/>
@@ -2680,8 +2883,13 @@
                             </w:r>
                           </w:p>
                           <w:p>
-                            <w:r>
-                              <w:t xml:space="preserve">void </w:t>
+                            <w:proofErr w:type="gramStart"/>
+                            <w:r>
+                              <w:t>void</w:t>
+                            </w:r>
+                            <w:proofErr w:type="gramEnd"/>
+                            <w:r>
+                              <w:t xml:space="preserve"> </w:t>
                             </w:r>
                             <w:r>
                               <w:rPr>
@@ -2698,6 +2906,8 @@
                             <w:r>
                               <w:t xml:space="preserve">Float </w:t>
                             </w:r>
+                            <w:proofErr w:type="spellStart"/>
+                            <w:proofErr w:type="gramStart"/>
                             <w:r>
                               <w:rPr>
                                 <w:b/>
@@ -2705,9 +2915,11 @@
                               </w:rPr>
                               <w:t>GetPercentaceLeft</w:t>
                             </w:r>
+                            <w:proofErr w:type="spellEnd"/>
                             <w:r>
                               <w:t>()</w:t>
                             </w:r>
+                            <w:proofErr w:type="gramEnd"/>
                           </w:p>
                           <w:p/>
                         </w:txbxContent>
@@ -2732,7 +2944,7 @@
           </mc:Choice>
           <mc:Fallback>
             <w:pict>
-              <v:shape w14:anchorId="1FD6EF53" id="Text Box 16" o:spid="_x0000_s1038" type="#_x0000_t202" style="position:absolute;margin-left:65.25pt;margin-top:203.2pt;width:136.5pt;height:65.75pt;z-index:251678720;visibility:visible;mso-wrap-style:square;mso-width-percent:0;mso-height-percent:0;mso-wrap-distance-left:9pt;mso-wrap-distance-top:0;mso-wrap-distance-right:9pt;mso-wrap-distance-bottom:0;mso-position-horizontal:absolute;mso-position-horizontal-relative:text;mso-position-vertical:absolute;mso-position-vertical-relative:text;mso-width-percent:0;mso-height-percent:0;mso-width-relative:margin;mso-height-relative:margin;v-text-anchor:top" o:gfxdata="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" fillcolor="white [3201]" strokeweight=".5pt">
+              <v:shape w14:anchorId="1FD6EF53" id="Text Box 16" o:spid="_x0000_s1037" type="#_x0000_t202" style="position:absolute;margin-left:65.25pt;margin-top:203.2pt;width:136.5pt;height:65.75pt;z-index:251678720;visibility:visible;mso-wrap-style:square;mso-width-percent:0;mso-height-percent:0;mso-wrap-distance-left:9pt;mso-wrap-distance-top:0;mso-wrap-distance-right:9pt;mso-wrap-distance-bottom:0;mso-position-horizontal:absolute;mso-position-horizontal-relative:text;mso-position-vertical:absolute;mso-position-vertical-relative:text;mso-width-percent:0;mso-height-percent:0;mso-width-relative:margin;mso-height-relative:margin;v-text-anchor:top" o:gfxdata="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" fillcolor="white [3201]" strokeweight=".5pt">
                 <v:textbox>
                   <w:txbxContent>
                     <w:p>
@@ -2869,6 +3081,7 @@
                                 <w:u w:val="single"/>
                               </w:rPr>
                             </w:pPr>
+                            <w:proofErr w:type="spellStart"/>
                             <w:r>
                               <w:rPr>
                                 <w:b/>
@@ -2877,6 +3090,7 @@
                               </w:rPr>
                               <w:t>PetrolPowerSource</w:t>
                             </w:r>
+                            <w:proofErr w:type="spellEnd"/>
                             <w:r>
                               <w:rPr>
                                 <w:u w:val="single"/>
@@ -2885,8 +3099,13 @@
                             </w:r>
                           </w:p>
                           <w:p>
-                            <w:r>
-                              <w:t xml:space="preserve">void </w:t>
+                            <w:proofErr w:type="gramStart"/>
+                            <w:r>
+                              <w:t>void</w:t>
+                            </w:r>
+                            <w:proofErr w:type="gramEnd"/>
+                            <w:r>
+                              <w:t xml:space="preserve"> </w:t>
                             </w:r>
                             <w:r>
                               <w:rPr>
@@ -2896,13 +3115,31 @@
                               <w:t>Fuel</w:t>
                             </w:r>
                             <w:r>
-                              <w:t>(eFuelType fuel, flaot amount)</w:t>
+                              <w:t>(</w:t>
+                            </w:r>
+                            <w:proofErr w:type="spellStart"/>
+                            <w:r>
+                              <w:t>eFuelType</w:t>
+                            </w:r>
+                            <w:proofErr w:type="spellEnd"/>
+                            <w:r>
+                              <w:t xml:space="preserve"> fuel, </w:t>
+                            </w:r>
+                            <w:proofErr w:type="spellStart"/>
+                            <w:r>
+                              <w:t>flaot</w:t>
+                            </w:r>
+                            <w:proofErr w:type="spellEnd"/>
+                            <w:r>
+                              <w:t xml:space="preserve"> amount)</w:t>
                             </w:r>
                           </w:p>
                           <w:p>
                             <w:r>
                               <w:t xml:space="preserve">Float </w:t>
                             </w:r>
+                            <w:proofErr w:type="spellStart"/>
+                            <w:proofErr w:type="gramStart"/>
                             <w:r>
                               <w:rPr>
                                 <w:b/>
@@ -2910,9 +3147,11 @@
                               </w:rPr>
                               <w:t>GetPercentaceLeft</w:t>
                             </w:r>
+                            <w:proofErr w:type="spellEnd"/>
                             <w:r>
                               <w:t>()</w:t>
                             </w:r>
+                            <w:proofErr w:type="gramEnd"/>
                           </w:p>
                         </w:txbxContent>
                       </wps:txbx>
@@ -2936,7 +3175,7 @@
           </mc:Choice>
           <mc:Fallback>
             <w:pict>
-              <v:shape w14:anchorId="60C9D13C" id="Text Box 17" o:spid="_x0000_s1039" type="#_x0000_t202" style="position:absolute;margin-left:212.25pt;margin-top:203.2pt;width:195pt;height:65.85pt;z-index:251680768;visibility:visible;mso-wrap-style:square;mso-width-percent:0;mso-height-percent:0;mso-wrap-distance-left:9pt;mso-wrap-distance-top:0;mso-wrap-distance-right:9pt;mso-wrap-distance-bottom:0;mso-position-horizontal:absolute;mso-position-horizontal-relative:text;mso-position-vertical:absolute;mso-position-vertical-relative:text;mso-width-percent:0;mso-height-percent:0;mso-width-relative:margin;mso-height-relative:margin;v-text-anchor:top" o:gfxdata="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" fillcolor="white [3201]" strokeweight=".5pt">
+              <v:shape w14:anchorId="60C9D13C" id="Text Box 17" o:spid="_x0000_s1038" type="#_x0000_t202" style="position:absolute;margin-left:212.25pt;margin-top:203.2pt;width:195pt;height:65.85pt;z-index:251680768;visibility:visible;mso-wrap-style:square;mso-width-percent:0;mso-height-percent:0;mso-wrap-distance-left:9pt;mso-wrap-distance-top:0;mso-wrap-distance-right:9pt;mso-wrap-distance-bottom:0;mso-position-horizontal:absolute;mso-position-horizontal-relative:text;mso-position-vertical:absolute;mso-position-vertical-relative:text;mso-width-percent:0;mso-height-percent:0;mso-width-relative:margin;mso-height-relative:margin;v-text-anchor:top" o:gfxdata="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" fillcolor="white [3201]" strokeweight=".5pt">
                 <v:textbox>
                   <w:txbxContent>
                     <w:p>
@@ -3040,7 +3279,7 @@
                   <wp:posOffset>1858010</wp:posOffset>
                 </wp:positionV>
                 <wp:extent cx="447675" cy="714375"/>
-                <wp:effectExtent l="0" t="0" r="47625" b="47625"/>
+                <wp:effectExtent l="38100" t="38100" r="28575" b="28575"/>
                 <wp:wrapNone/>
                 <wp:docPr id="9" name="Straight Arrow Connector 9"/>
                 <wp:cNvGraphicFramePr/>
@@ -3060,7 +3299,8 @@
                           <a:solidFill>
                             <a:schemeClr val="tx1"/>
                           </a:solidFill>
-                          <a:tailEnd type="triangle"/>
+                          <a:headEnd type="triangle" w="med" len="med"/>
+                          <a:tailEnd type="none"/>
                         </a:ln>
                       </wps:spPr>
                       <wps:style>
@@ -3092,13 +3332,14 @@
           </mc:Choice>
           <mc:Fallback>
             <w:pict>
-              <v:shape w14:anchorId="666672EF" id="Straight Arrow Connector 9" o:spid="_x0000_s1026" type="#_x0000_t32" style="position:absolute;margin-left:246.7pt;margin-top:146.3pt;width:35.25pt;height:56.25pt;z-index:251667456;visibility:visible;mso-wrap-style:square;mso-width-percent:0;mso-height-percent:0;mso-wrap-distance-left:9pt;mso-wrap-distance-top:0;mso-wrap-distance-right:9pt;mso-wrap-distance-bottom:0;mso-position-horizontal:absolute;mso-position-horizontal-relative:text;mso-position-vertical:absolute;mso-position-vertical-relative:text;mso-width-percent:0;mso-height-percent:0;mso-width-relative:margin;mso-height-relative:margin" o:gfxdata="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" strokecolor="black [3213]" strokeweight=".5pt">
-                <v:stroke endarrow="block" joinstyle="miter"/>
+              <v:shape w14:anchorId="4D1E84C0" id="Straight Arrow Connector 9" o:spid="_x0000_s1026" type="#_x0000_t32" style="position:absolute;left:0;text-align:left;margin-left:246.7pt;margin-top:146.3pt;width:35.25pt;height:56.25pt;z-index:251667456;visibility:visible;mso-wrap-style:square;mso-width-percent:0;mso-height-percent:0;mso-wrap-distance-left:9pt;mso-wrap-distance-top:0;mso-wrap-distance-right:9pt;mso-wrap-distance-bottom:0;mso-position-horizontal:absolute;mso-position-horizontal-relative:text;mso-position-vertical:absolute;mso-position-vertical-relative:text;mso-width-percent:0;mso-height-percent:0;mso-width-relative:margin;mso-height-relative:margin" o:gfxdata="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" strokecolor="black [3213]" strokeweight=".5pt">
+                <v:stroke startarrow="block" joinstyle="miter"/>
               </v:shape>
             </w:pict>
           </mc:Fallback>
         </mc:AlternateContent>
       </w:r>
+      <w:bookmarkEnd w:id="0"/>
     </w:p>
     <w:sectPr>
       <w:pgSz w:w="12240" w:h="15840"/>

</xml_diff>